<commit_message>
Export PDF just to have it now
</commit_message>
<xml_diff>
--- a/stage-dapp-document/VerifiedMovies.docx
+++ b/stage-dapp-document/VerifiedMovies.docx
@@ -20,7 +20,7 @@
             <mc:AlternateContent>
               <mc:Choice Requires="wps">
                 <w:drawing>
-                  <wp:anchor distT="0" distB="0" distL="182880" distR="182880" simplePos="0" relativeHeight="251660288" behindDoc="0" locked="0" layoutInCell="1" allowOverlap="1" wp14:anchorId="60E8788B" wp14:editId="51655BD7">
+                  <wp:anchor distT="0" distB="0" distL="182880" distR="182880" simplePos="0" relativeHeight="251660288" behindDoc="0" locked="0" layoutInCell="1" allowOverlap="1" wp14:anchorId="60E8788B" wp14:editId="268085EC">
                     <wp:simplePos x="0" y="0"/>
                     <mc:AlternateContent>
                       <mc:Choice Requires="wp14">
@@ -46,8 +46,8 @@
                         </wp:positionV>
                       </mc:Fallback>
                     </mc:AlternateContent>
-                    <wp:extent cx="4686300" cy="6720840"/>
-                    <wp:effectExtent l="0" t="0" r="10160" b="3810"/>
+                    <wp:extent cx="4686300" cy="1691640"/>
+                    <wp:effectExtent l="0" t="0" r="3810" b="3810"/>
                     <wp:wrapSquare wrapText="bothSides"/>
                     <wp:docPr id="131" name="Casella di testo 34"/>
                     <wp:cNvGraphicFramePr/>
@@ -58,7 +58,7 @@
                           <wps:spPr>
                             <a:xfrm>
                               <a:off x="0" y="0"/>
-                              <a:ext cx="4686300" cy="6720840"/>
+                              <a:ext cx="4686300" cy="1691640"/>
                             </a:xfrm>
                             <a:prstGeom prst="rect">
                               <a:avLst/>
@@ -192,7 +192,7 @@
                                         <w:sz w:val="24"/>
                                         <w:szCs w:val="24"/>
                                       </w:rPr>
-                                      <w:t>Rovesti Gabriel – matricola 2009088</w:t>
+                                      <w:t>Documento di descrizione ad alto livello della Dapp realizzata</w:t>
                                     </w:r>
                                   </w:p>
                                 </w:sdtContent>
@@ -203,7 +203,7 @@
                             <a:prstTxWarp prst="textNoShape">
                               <a:avLst/>
                             </a:prstTxWarp>
-                            <a:spAutoFit/>
+                            <a:noAutofit/>
                           </wps:bodyPr>
                         </wps:wsp>
                       </a:graphicData>
@@ -212,7 +212,7 @@
                       <wp14:pctWidth>79000</wp14:pctWidth>
                     </wp14:sizeRelH>
                     <wp14:sizeRelV relativeFrom="page">
-                      <wp14:pctHeight>35000</wp14:pctHeight>
+                      <wp14:pctHeight>0</wp14:pctHeight>
                     </wp14:sizeRelV>
                   </wp:anchor>
                 </w:drawing>
@@ -223,8 +223,8 @@
                     <v:stroke joinstyle="miter"/>
                     <v:path gradientshapeok="t" o:connecttype="rect"/>
                   </v:shapetype>
-                  <v:shape id="Casella di testo 34" o:spid="_x0000_s1026" type="#_x0000_t202" style="position:absolute;margin-left:0;margin-top:0;width:369pt;height:529.2pt;z-index:251660288;visibility:visible;mso-wrap-style:square;mso-width-percent:790;mso-height-percent:350;mso-left-percent:77;mso-top-percent:540;mso-wrap-distance-left:14.4pt;mso-wrap-distance-top:0;mso-wrap-distance-right:14.4pt;mso-wrap-distance-bottom:0;mso-position-horizontal-relative:margin;mso-position-vertical-relative:page;mso-width-percent:790;mso-height-percent:350;mso-left-percent:77;mso-top-percent:540;mso-width-relative:margin;mso-height-relative:page;v-text-anchor:top" o:gfxdata="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" filled="f" stroked="f" strokeweight=".5pt">
-                    <v:textbox style="mso-fit-shape-to-text:t" inset="0,0,0,0">
+                  <v:shape id="Casella di testo 34" o:spid="_x0000_s1026" type="#_x0000_t202" style="position:absolute;margin-left:0;margin-top:0;width:369pt;height:133.2pt;z-index:251660288;visibility:visible;mso-wrap-style:square;mso-width-percent:790;mso-height-percent:0;mso-left-percent:77;mso-top-percent:540;mso-wrap-distance-left:14.4pt;mso-wrap-distance-top:0;mso-wrap-distance-right:14.4pt;mso-wrap-distance-bottom:0;mso-position-horizontal-relative:margin;mso-position-vertical-relative:page;mso-width-percent:790;mso-height-percent:0;mso-left-percent:77;mso-top-percent:540;mso-width-relative:margin;mso-height-relative:page;v-text-anchor:top" o:gfxdata="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" filled="f" stroked="f" strokeweight=".5pt">
+                    <v:textbox inset="0,0,0,0">
                       <w:txbxContent>
                         <w:p>
                           <w:pPr>
@@ -333,7 +333,7 @@
                                   <w:sz w:val="24"/>
                                   <w:szCs w:val="24"/>
                                 </w:rPr>
-                                <w:t>Rovesti Gabriel – matricola 2009088</w:t>
+                                <w:t>Documento di descrizione ad alto livello della Dapp realizzata</w:t>
                               </w:r>
                             </w:p>
                           </w:sdtContent>
@@ -1457,13 +1457,7 @@
     </w:p>
     <w:p>
       <w:r>
-        <w:t>Esso offre funzionalità avanzate che consentono la creazione e la gestione di documenti di identità</w:t>
-      </w:r>
-      <w:r>
-        <w:t xml:space="preserve"> </w:t>
-      </w:r>
-      <w:r>
-        <w:t>unici per ciascun utente, associando a ciascuno un \glsfirstoccur{\gls{didg}} considerato univoco.</w:t>
+        <w:t>Esso offre funzionalità avanzate che consentono la creazione e la gestione di documenti di identità unici per ciascun utente, associando a ciascuno un \glsfirstoccur{\gls{didg}} considerato univoco.</w:t>
       </w:r>
     </w:p>
     <w:p>
@@ -1473,16 +1467,7 @@
     </w:p>
     <w:p>
       <w:r>
-        <w:t>Parent</w:t>
-      </w:r>
-      <w:r>
-        <w:t>, che rappresenta il collegamento gerarchico tra i documenti di identità rilasciato, associando un identificativo al genitore,</w:t>
-      </w:r>
-      <w:r>
-        <w:t xml:space="preserve"> </w:t>
-      </w:r>
-      <w:r>
-        <w:t>un campo di conferma validità ed una firma;</w:t>
+        <w:t>Parent, che rappresenta il collegamento gerarchico tra i documenti di identità rilasciato, associando un identificativo al genitore, un campo di conferma validità ed una firma;</w:t>
       </w:r>
     </w:p>
     <w:p>
@@ -1501,13 +1486,7 @@
         <w:t>VerificationMethod</w:t>
       </w:r>
       <w:r>
-        <w:t>, che rappresenta il metodo di verifica associato al documento di identità, comprensivo di un indice, un identificativo,</w:t>
-      </w:r>
-      <w:r>
-        <w:t xml:space="preserve"> </w:t>
-      </w:r>
-      <w:r>
-        <w:t>un metodo di verifica di firma digitale, un controllore, un identificativo della blockchain associata e un indirizzo dell'account associato a blockchain da verificare;</w:t>
+        <w:t>, che rappresenta il metodo di verifica associato al documento di identità, comprensivo di un indice, un identificativo, un metodo di verifica di firma digitale, un controllore, un identificativo della blockchain associata e un indirizzo dell'account associato a blockchain da verificare;</w:t>
       </w:r>
     </w:p>
     <w:p>
@@ -1526,10 +1505,7 @@
         <w:t>Service</w:t>
       </w:r>
       <w:r>
-        <w:t>,</w:t>
-      </w:r>
-      <w:r>
-        <w:t xml:space="preserve"> che rappresenta il servizio associato al documento di identità, comprensivo di un identificativo, un tipo di servizio e il suo indirizzo \textit{URL};</w:t>
+        <w:t>, che rappresenta il servizio associato al documento di identità, comprensivo di un identificativo, un tipo di servizio e il suo indirizzo \textit{URL};</w:t>
       </w:r>
     </w:p>
     <w:p>
@@ -1548,13 +1524,7 @@
         <w:t>DidDocumentData</w:t>
       </w:r>
       <w:r>
-        <w:t>, che rappresenta i metadati associati ad uno specifico documento di identità, con un suo identificativo, la sua prova di validità, tre mappe per i tipi di autenticazione, deleghe di capacità</w:t>
-      </w:r>
-      <w:r>
-        <w:t xml:space="preserve"> </w:t>
-      </w:r>
-      <w:r>
-        <w:t>e servizi dei documenti ad essi associati e un e un \textit{Parent}e. Ciò risulta utile nella verifica della catena di fiducia implementata successivamente;</w:t>
+        <w:t>, che rappresenta i metadati associati ad uno specifico documento di identità, con un suo identificativo, la sua prova di validità, tre mappe per i tipi di autenticazione, deleghe di capacità e servizi dei documenti ad essi associati e un e un \textit{Parent}e. Ciò risulta utile nella verifica della catena di fiducia implementata successivamente;</w:t>
       </w:r>
     </w:p>
     <w:p>
@@ -1613,13 +1583,7 @@
         </w:numPr>
       </w:pPr>
       <w:r>
-        <w:t>createDid</w:t>
-      </w:r>
-      <w:r>
-        <w:t>,</w:t>
-      </w:r>
-      <w:r>
-        <w:t xml:space="preserve"> che permette la creazione di un documento di identità, associando un \textit{DID} univoco all'utente che ha effettuato la transazione e ritorna il \textit{DID} del nuovo utente aggiunto;</w:t>
+        <w:t>createDid, che permette la creazione di un documento di identità, associando un \textit{DID} univoco all'utente che ha effettuato la transazione e ritorna il \textit{DID} del nuovo utente aggiunto;</w:t>
       </w:r>
     </w:p>
     <w:p>
@@ -1638,19 +1602,7 @@
         <w:t>createChildTrustedDid</w:t>
       </w:r>
       <w:r>
-        <w:t>, in grado di creare un nuovo \textit{DID Document} che afferma la delegazione di fiducia dall'utente certificatore (cosiddetto \textit{certification autority}) all'utente con il \textit{DID} specificato.</w:t>
-      </w:r>
-      <w:r>
-        <w:t xml:space="preserve"> </w:t>
-      </w:r>
-      <w:r>
-        <w:t>Questo permette di creare la catena degli \textit{issuer} fidati, partendo dalla detta certification autority e arrivando fino all'utente che ha effettuato la transazione, verificando i suoi dati in modo sicuro</w:t>
-      </w:r>
-      <w:r>
-        <w:t xml:space="preserve">. </w:t>
-      </w:r>
-      <w:r>
-        <w:t>Esso prende come parametri l'indirizzo dell'utente a cui delegare la fiducia e la firma della certification autority;</w:t>
+        <w:t>, in grado di creare un nuovo \textit{DID Document} che afferma la delegazione di fiducia dall'utente certificatore (cosiddetto \textit{certification autority}) all'utente con il \textit{DID} specificato. Questo permette di creare la catena degli \textit{issuer} fidati, partendo dalla detta certification autority e arrivando fino all'utente che ha effettuato la transazione, verificando i suoi dati in modo sicuro. Esso prende come parametri l'indirizzo dell'utente a cui delegare la fiducia e la firma della certification autority;</w:t>
       </w:r>
     </w:p>
     <w:p>
@@ -1688,10 +1640,7 @@
         <w:t>addCapabilityDelegation</w:t>
       </w:r>
       <w:r>
-        <w:t>,</w:t>
-      </w:r>
-      <w:r>
-        <w:t xml:space="preserve"> che permette di aggiungere una delega di capacità al documento di identità, prendendo come parametro l'indirizzo dell'utente che autenticherà la transazione;</w:t>
+        <w:t>, che permette di aggiungere una delega di capacità al documento di identità, prendendo come parametro l'indirizzo dell'utente che autenticherà la transazione;</w:t>
       </w:r>
     </w:p>
     <w:p>
@@ -1729,16 +1678,7 @@
         <w:t>deactivate</w:t>
       </w:r>
       <w:r>
-        <w:t>,</w:t>
-      </w:r>
-      <w:r>
-        <w:t xml:space="preserve"> il quale disattiva il DID Document</w:t>
-      </w:r>
-      <w:r>
-        <w:t xml:space="preserve"> </w:t>
-      </w:r>
-      <w:r>
-        <w:t>associato all'utente che ha effettuato la transazione;</w:t>
+        <w:t>, il quale disattiva il DID Document associato all'utente che ha effettuato la transazione;</w:t>
       </w:r>
     </w:p>
     <w:p>
@@ -1776,10 +1716,7 @@
         <w:t>resolveChain</w:t>
       </w:r>
       <w:r>
-        <w:t>,</w:t>
-      </w:r>
-      <w:r>
-        <w:t xml:space="preserve"> che ritorna la catena di fiducia percorsa avendo come ultimo nodo l'utente con il DID} specificato e ritorna la lista di utenti certificatori a cui si è passati per arrivare all'utente finale;</w:t>
+        <w:t>, che ritorna la catena di fiducia percorsa avendo come ultimo nodo l'utente con il DID} specificato e ritorna la lista di utenti certificatori a cui si è passati per arrivare all'utente finale;</w:t>
       </w:r>
     </w:p>
     <w:p>
@@ -1918,13 +1855,7 @@
         </w:numPr>
       </w:pPr>
       <w:r>
-        <w:t>Viene concatenato il DID dell'utente con una stringa "#key-1" per ottenere il valore didverifiable</w:t>
-      </w:r>
-      <w:r>
-        <w:t xml:space="preserve"> per poter effettuare correttamente la verifica</w:t>
-      </w:r>
-      <w:r>
-        <w:t>.</w:t>
+        <w:t>Viene concatenato il DID dell'utente con una stringa "#key-1" per ottenere il valore didverifiable per poter effettuare correttamente la verifica.</w:t>
       </w:r>
     </w:p>
     <w:p>
@@ -1972,13 +1903,7 @@
         </w:numPr>
       </w:pPr>
       <w:r>
-        <w:t>Viene confrontato l'indirizzo Ethereum estratto (recovered) con l'indirizzo restituito dalla chiamata a "getAuthentication()" (verification[5]</w:t>
-      </w:r>
-      <w:r>
-        <w:t xml:space="preserve"> in quanto è il quinto oggetto ritornato dall’array</w:t>
-      </w:r>
-      <w:r>
-        <w:t>). Se i due indirizzi corrispondono, la prova viene considerata verificata.</w:t>
+        <w:t>Viene confrontato l'indirizzo Ethereum estratto (recovered) con l'indirizzo restituito dalla chiamata a "getAuthentication()" (verification[5] in quanto è il quinto oggetto ritornato dall’array). Se i due indirizzi corrispondono, la prova viene considerata verificata.</w:t>
       </w:r>
     </w:p>
     <w:p>
@@ -4541,7 +4466,7 @@
       <w:r>
         <w:t xml:space="preserve">Fonte di questa implementazione: </w:t>
       </w:r>
-      <w:hyperlink r:id="rId7" w:history="1">
+      <w:hyperlink r:id="rId7" w:anchor="example-a-verifiable-credential-that-supports-cl-signatures" w:history="1">
         <w:r>
           <w:rPr>
             <w:rStyle w:val="Collegamentoipertestuale"/>
@@ -4565,7 +4490,7 @@
       <w:r>
         <w:t xml:space="preserve">Il flusso di verifica completo seguito è adatto alle soluzioni blockchain di secondo livello, come specificato da </w:t>
       </w:r>
-      <w:hyperlink r:id="rId8" w:history="1">
+      <w:hyperlink r:id="rId8" w:anchor="anoncreds-setup-data-flow" w:history="1">
         <w:r>
           <w:rPr>
             <w:rStyle w:val="Collegamentoipertestuale"/>
@@ -6372,16 +6297,7 @@
     </w:p>
     <w:p>
       <w:r>
-        <w:t xml:space="preserve">Nell'ambito della nostra app, </w:t>
-      </w:r>
-      <w:r>
-        <w:t>ho</w:t>
-      </w:r>
-      <w:r>
-        <w:t xml:space="preserve"> considerato attentamente le implicazioni e le limitazioni dell'uso delle soluzioni di second layer all'interno della blockchain Ethereum. Sebbene queste soluzioni offrano un modo promettente per affrontare le limitazioni di scalabilità della blockchain, è importante considerare l'interoperabilità con il layer principale e garantire la sicurezza delle transazioni attraverso i canali di second layer. </w:t>
-      </w:r>
-      <w:r>
-        <w:t>L’utilizzo della firma digitale da me realizzata e utilizzata implementa pienamente a livello logico la descrizione fisica e logica di questi standard.</w:t>
+        <w:t>Nell'ambito della nostra app, ho considerato attentamente le implicazioni e le limitazioni dell'uso delle soluzioni di second layer all'interno della blockchain Ethereum. Sebbene queste soluzioni offrano un modo promettente per affrontare le limitazioni di scalabilità della blockchain, è importante considerare l'interoperabilità con il layer principale e garantire la sicurezza delle transazioni attraverso i canali di second layer. L’utilizzo della firma digitale da me realizzata e utilizzata implementa pienamente a livello logico la descrizione fisica e logica di questi standard.</w:t>
       </w:r>
     </w:p>
     <w:p>
@@ -6418,30 +6334,12 @@
     </w:p>
     <w:p>
       <w:r>
-        <w:t>L'ambito della SSI</w:t>
-      </w:r>
-      <w:r>
-        <w:t xml:space="preserve"> e della ZKP</w:t>
-      </w:r>
-      <w:r>
-        <w:t xml:space="preserve"> si è rivelato affascinante e promettente, rappresentando un meccanismo di identità sicura che merita di essere esplorato e compreso. L'implementazione della firma digitale e l'utilizzo della blockchain hanno contribuito a creare un ambiente immutabile per le transazioni pubbliche, mantenendo al contempo i dati degli utenti sicuri e privati. Questo rappresenta solo l'inizio di un percorso che richiede uno studio approfondito e il coinvolgimento di più persone per sviluppare standard complessi e avanzati.</w:t>
-      </w:r>
-    </w:p>
-    <w:p>
-      <w:r>
-        <w:t xml:space="preserve">Nel contesto dell'applicazione sviluppata, ho considerato attentamente le implicazioni e le limitazioni delle soluzioni di second layer all'interno della blockchain Ethereum. Sebbene queste soluzioni offrano un modo promettente per affrontare le limitazioni di scalabilità, è fondamentale garantire l'interoperabilità con il layer principale e la sicurezza delle transazioni attraverso i canali di second layer. La </w:t>
-      </w:r>
-      <w:r>
-        <w:t>mia</w:t>
-      </w:r>
-      <w:r>
-        <w:t xml:space="preserve"> implementazione ha </w:t>
-      </w:r>
-      <w:r>
-        <w:t>cercato di bilanciare in modo</w:t>
-      </w:r>
-      <w:r>
-        <w:t xml:space="preserve"> efficace sicurezza e semplicità, mantenendo i dati degli utenti criptati in modo sicuro e utilizzando la blockchain per transazioni immutabili.</w:t>
+        <w:t>L'ambito della SSI e della ZKP si è rivelato affascinante e promettente, rappresentando un meccanismo di identità sicura che merita di essere esplorato e compreso. L'implementazione della firma digitale e l'utilizzo della blockchain hanno contribuito a creare un ambiente immutabile per le transazioni pubbliche, mantenendo al contempo i dati degli utenti sicuri e privati. Questo rappresenta solo l'inizio di un percorso che richiede uno studio approfondito e il coinvolgimento di più persone per sviluppare standard complessi e avanzati.</w:t>
+      </w:r>
+    </w:p>
+    <w:p>
+      <w:r>
+        <w:t>Nel contesto dell'applicazione sviluppata, ho considerato attentamente le implicazioni e le limitazioni delle soluzioni di second layer all'interno della blockchain Ethereum. Sebbene queste soluzioni offrano un modo promettente per affrontare le limitazioni di scalabilità, è fondamentale garantire l'interoperabilità con il layer principale e la sicurezza delle transazioni attraverso i canali di second layer. La mia implementazione ha cercato di bilanciare in modo efficace sicurezza e semplicità, mantenendo i dati degli utenti criptati in modo sicuro e utilizzando la blockchain per transazioni immutabili.</w:t>
       </w:r>
     </w:p>
     <w:p>
@@ -6451,40 +6349,7 @@
     </w:p>
     <w:p>
       <w:r>
-        <w:t xml:space="preserve">In conclusione, il tirocinio è </w:t>
-      </w:r>
-      <w:r>
-        <w:t>stata</w:t>
-      </w:r>
-      <w:r>
-        <w:t xml:space="preserve"> un'esperienza preziosa che </w:t>
-      </w:r>
-      <w:r>
-        <w:t>mi</w:t>
-      </w:r>
-      <w:r>
-        <w:t xml:space="preserve"> ha permesso di comprendere e affrontare le sfide dell'implementazione della SSI su blockchain Ethereum. </w:t>
-      </w:r>
-      <w:r>
-        <w:t xml:space="preserve">Ho iniziato </w:t>
-      </w:r>
-      <w:r>
-        <w:t>a coltivare</w:t>
-      </w:r>
-      <w:r>
-        <w:t xml:space="preserve"> un forte </w:t>
-      </w:r>
-      <w:r>
-        <w:t xml:space="preserve">interesse </w:t>
-      </w:r>
-      <w:r>
-        <w:t>verso le tematiche coinvolte, nonché</w:t>
-      </w:r>
-      <w:r>
-        <w:t xml:space="preserve"> la sicurezza e l'innovazione, esplorando nuovi orizzonti nella blockchain e contribuendo al progresso della tecnologia </w:t>
-      </w:r>
-      <w:r>
-        <w:t>in questi standard ancora inesplorati. Per un tirocinio triennale condotto in solitaria, quanto ottenuto è un piccolo ma grande passo per dimostrare la piena applicabilità di questi concetti.</w:t>
+        <w:t>In conclusione, il tirocinio è stata un'esperienza preziosa che mi ha permesso di comprendere e affrontare le sfide dell'implementazione della SSI su blockchain Ethereum. Ho iniziato a coltivare un forte interesse verso le tematiche coinvolte, nonché la sicurezza e l'innovazione, esplorando nuovi orizzonti nella blockchain e contribuendo al progresso della tecnologia in questi standard ancora inesplorati. Per un tirocinio triennale condotto in solitaria, quanto ottenuto è un piccolo ma grande passo per dimostrare la piena applicabilità di questi concetti.</w:t>
       </w:r>
     </w:p>
     <w:sectPr>
@@ -7759,6 +7624,7 @@
   <w:style w:type="character" w:default="1" w:styleId="Carpredefinitoparagrafo">
     <w:name w:val="Default Paragraph Font"/>
     <w:uiPriority w:val="1"/>
+    <w:semiHidden/>
     <w:unhideWhenUsed/>
   </w:style>
   <w:style w:type="table" w:default="1" w:styleId="Tabellanormale">

</xml_diff>